<commit_message>
Modified file in folder day2
</commit_message>
<xml_diff>
--- a/day2/Mapping.docx
+++ b/day2/Mapping.docx
@@ -7,10 +7,13 @@
         <w:t>E</w:t>
       </w:r>
       <w:r>
-        <w:t>mpleey</w:t>
+        <w:t>mpl</w:t>
       </w:r>
       <w:r>
-        <w:t xml:space="preserve"> table:</w:t>
+        <w:t xml:space="preserve">oyee </w:t>
+      </w:r>
+      <w:r>
+        <w:t>table:</w:t>
       </w:r>
     </w:p>
     <w:tbl>
@@ -109,9 +112,11 @@
             <w:tcW w:w="1692" w:type="dxa"/>
           </w:tcPr>
           <w:p>
+            <w:proofErr w:type="spellStart"/>
             <w:r>
               <w:t>BirthDate</w:t>
             </w:r>
+            <w:proofErr w:type="spellEnd"/>
           </w:p>
         </w:tc>
         <w:tc>
@@ -157,9 +162,11 @@
             <w:tcW w:w="1716" w:type="dxa"/>
           </w:tcPr>
           <w:p>
+            <w:proofErr w:type="spellStart"/>
             <w:r>
               <w:t>Supervisior</w:t>
             </w:r>
+            <w:proofErr w:type="spellEnd"/>
           </w:p>
           <w:p>
             <w:r>
@@ -268,9 +275,11 @@
             <w:tcW w:w="2467" w:type="dxa"/>
           </w:tcPr>
           <w:p>
+            <w:proofErr w:type="spellStart"/>
             <w:r>
               <w:t>BirthDate</w:t>
             </w:r>
+            <w:proofErr w:type="spellEnd"/>
           </w:p>
         </w:tc>
         <w:tc>
@@ -327,9 +336,11 @@
             <w:tcW w:w="2520" w:type="dxa"/>
           </w:tcPr>
           <w:p>
+            <w:proofErr w:type="spellStart"/>
             <w:r>
               <w:t>PNumber</w:t>
             </w:r>
+            <w:proofErr w:type="spellEnd"/>
           </w:p>
           <w:p>
             <w:r>
@@ -624,9 +635,11 @@
             <w:tcW w:w="2438" w:type="dxa"/>
           </w:tcPr>
           <w:p>
+            <w:proofErr w:type="spellStart"/>
             <w:r>
               <w:t>DName</w:t>
             </w:r>
+            <w:proofErr w:type="spellEnd"/>
           </w:p>
         </w:tc>
         <w:tc>
@@ -649,9 +662,11 @@
             <w:tcW w:w="2184" w:type="dxa"/>
           </w:tcPr>
           <w:p>
+            <w:proofErr w:type="spellStart"/>
             <w:r>
               <w:t>PNumber</w:t>
             </w:r>
+            <w:proofErr w:type="spellEnd"/>
           </w:p>
           <w:p>
             <w:r>
@@ -794,9 +809,11 @@
             <w:tcW w:w="3116" w:type="dxa"/>
           </w:tcPr>
           <w:p>
+            <w:proofErr w:type="spellStart"/>
             <w:r>
               <w:t>PNumber</w:t>
             </w:r>
+            <w:proofErr w:type="spellEnd"/>
           </w:p>
           <w:p>
             <w:r>
@@ -1826,6 +1843,7 @@
   <w:style w:type="character" w:default="1" w:styleId="DefaultParagraphFont">
     <w:name w:val="Default Paragraph Font"/>
     <w:uiPriority w:val="1"/>
+    <w:semiHidden/>
     <w:unhideWhenUsed/>
   </w:style>
   <w:style w:type="table" w:default="1" w:styleId="TableNormal">

</xml_diff>

<commit_message>
Modified in day2 files
</commit_message>
<xml_diff>
--- a/day2/Mapping.docx
+++ b/day2/Mapping.docx
@@ -3,6 +3,295 @@
 <w:document xmlns:wpc="http://schemas.microsoft.com/office/word/2010/wordprocessingCanvas" xmlns:cx="http://schemas.microsoft.com/office/drawing/2014/chartex" xmlns:cx1="http://schemas.microsoft.com/office/drawing/2015/9/8/chartex" xmlns:cx2="http://schemas.microsoft.com/office/drawing/2015/10/21/chartex" xmlns:cx3="http://schemas.microsoft.com/office/drawing/2016/5/9/chartex" xmlns:cx4="http://schemas.microsoft.com/office/drawing/2016/5/10/chartex" xmlns:cx5="http://schemas.microsoft.com/office/drawing/2016/5/11/chartex" xmlns:cx6="http://schemas.microsoft.com/office/drawing/2016/5/12/chartex" xmlns:cx7="http://schemas.microsoft.com/office/drawing/2016/5/13/chartex" xmlns:cx8="http://schemas.microsoft.com/office/drawing/2016/5/14/chartex" xmlns:mc="http://schemas.openxmlformats.org/markup-compatibility/2006" xmlns:aink="http://schemas.microsoft.com/office/drawing/2016/ink" xmlns:am3d="http://schemas.microsoft.com/office/drawing/2017/model3d" xmlns:o="urn:schemas-microsoft-com:office:office" xmlns:oel="http://schemas.microsoft.com/office/2019/extlst" xmlns:r="http://schemas.openxmlformats.org/officeDocument/2006/relationships" xmlns:m="http://schemas.openxmlformats.org/officeDocument/2006/math" xmlns:v="urn:schemas-microsoft-com:vml" xmlns:wp14="http://schemas.microsoft.com/office/word/2010/wordprocessingDrawing" xmlns:wp="http://schemas.openxmlformats.org/drawingml/2006/wordprocessingDrawing" xmlns:w10="urn:schemas-microsoft-com:office:word" xmlns:w="http://schemas.openxmlformats.org/wordprocessingml/2006/main" xmlns:w14="http://schemas.microsoft.com/office/word/2010/wordml" xmlns:w15="http://schemas.microsoft.com/office/word/2012/wordml" xmlns:w16cex="http://schemas.microsoft.com/office/word/2018/wordml/cex" xmlns:w16cid="http://schemas.microsoft.com/office/word/2016/wordml/cid" xmlns:w16="http://schemas.microsoft.com/office/word/2018/wordml" xmlns:w16du="http://schemas.microsoft.com/office/word/2023/wordml/word16du" xmlns:w16sdtdh="http://schemas.microsoft.com/office/word/2020/wordml/sdtdatahash" xmlns:w16sdtfl="http://schemas.microsoft.com/office/word/2024/wordml/sdtformatlock" xmlns:w16se="http://schemas.microsoft.com/office/word/2015/wordml/symex" xmlns:wpg="http://schemas.microsoft.com/office/word/2010/wordprocessingGroup" xmlns:wpi="http://schemas.microsoft.com/office/word/2010/wordprocessingInk" xmlns:wne="http://schemas.microsoft.com/office/word/2006/wordml" xmlns:wps="http://schemas.microsoft.com/office/word/2010/wordprocessingShape" mc:Ignorable="w14 w15 w16se w16cid w16 w16cex w16sdtdh w16sdtfl w16du wp14">
   <w:body>
     <w:p>
+      <w:r>
+        <w:rPr>
+          <w:noProof/>
+        </w:rPr>
+        <mc:AlternateContent>
+          <mc:Choice Requires="wps">
+            <w:drawing>
+              <wp:anchor distT="0" distB="0" distL="114300" distR="114300" simplePos="0" relativeHeight="251715584" behindDoc="0" locked="0" layoutInCell="1" allowOverlap="1" wp14:anchorId="6F48C534" wp14:editId="550BB6D1">
+                <wp:simplePos x="0" y="0"/>
+                <wp:positionH relativeFrom="column">
+                  <wp:posOffset>2910840</wp:posOffset>
+                </wp:positionH>
+                <wp:positionV relativeFrom="paragraph">
+                  <wp:posOffset>-281940</wp:posOffset>
+                </wp:positionV>
+                <wp:extent cx="2240280" cy="563880"/>
+                <wp:effectExtent l="0" t="0" r="26670" b="26670"/>
+                <wp:wrapNone/>
+                <wp:docPr id="53667278" name="Straight Connector 20"/>
+                <wp:cNvGraphicFramePr/>
+                <a:graphic xmlns:a="http://schemas.openxmlformats.org/drawingml/2006/main">
+                  <a:graphicData uri="http://schemas.microsoft.com/office/word/2010/wordprocessingShape">
+                    <wps:wsp>
+                      <wps:cNvCnPr/>
+                      <wps:spPr>
+                        <a:xfrm>
+                          <a:off x="0" y="0"/>
+                          <a:ext cx="2240280" cy="563880"/>
+                        </a:xfrm>
+                        <a:prstGeom prst="line">
+                          <a:avLst/>
+                        </a:prstGeom>
+                      </wps:spPr>
+                      <wps:style>
+                        <a:lnRef idx="2">
+                          <a:schemeClr val="accent1"/>
+                        </a:lnRef>
+                        <a:fillRef idx="0">
+                          <a:schemeClr val="accent1"/>
+                        </a:fillRef>
+                        <a:effectRef idx="1">
+                          <a:schemeClr val="accent1"/>
+                        </a:effectRef>
+                        <a:fontRef idx="minor">
+                          <a:schemeClr val="tx1"/>
+                        </a:fontRef>
+                      </wps:style>
+                      <wps:bodyPr/>
+                    </wps:wsp>
+                  </a:graphicData>
+                </a:graphic>
+                <wp14:sizeRelH relativeFrom="margin">
+                  <wp14:pctWidth>0</wp14:pctWidth>
+                </wp14:sizeRelH>
+                <wp14:sizeRelV relativeFrom="margin">
+                  <wp14:pctHeight>0</wp14:pctHeight>
+                </wp14:sizeRelV>
+              </wp:anchor>
+            </w:drawing>
+          </mc:Choice>
+          <mc:Fallback>
+            <w:pict>
+              <v:line w14:anchorId="112F00FE" id="Straight Connector 20" o:spid="_x0000_s1026" style="position:absolute;z-index:251715584;visibility:visible;mso-wrap-style:square;mso-width-percent:0;mso-height-percent:0;mso-wrap-distance-left:9pt;mso-wrap-distance-top:0;mso-wrap-distance-right:9pt;mso-wrap-distance-bottom:0;mso-position-horizontal:absolute;mso-position-horizontal-relative:text;mso-position-vertical:absolute;mso-position-vertical-relative:text;mso-width-percent:0;mso-height-percent:0;mso-width-relative:margin;mso-height-relative:margin" from="229.2pt,-22.2pt" to="405.6pt,22.2pt" o:gfxdata="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" strokecolor="#156082 [3204]" strokeweight="1.5pt">
+                <v:stroke joinstyle="miter"/>
+              </v:line>
+            </w:pict>
+          </mc:Fallback>
+        </mc:AlternateContent>
+      </w:r>
+      <w:r>
+        <w:rPr>
+          <w:noProof/>
+        </w:rPr>
+        <mc:AlternateContent>
+          <mc:Choice Requires="wps">
+            <w:drawing>
+              <wp:anchor distT="0" distB="0" distL="114300" distR="114300" simplePos="0" relativeHeight="251713536" behindDoc="0" locked="0" layoutInCell="1" allowOverlap="1" wp14:anchorId="3E3BCE16" wp14:editId="3B6E43D9">
+                <wp:simplePos x="0" y="0"/>
+                <wp:positionH relativeFrom="column">
+                  <wp:posOffset>502920</wp:posOffset>
+                </wp:positionH>
+                <wp:positionV relativeFrom="paragraph">
+                  <wp:posOffset>-281940</wp:posOffset>
+                </wp:positionV>
+                <wp:extent cx="2407920" cy="613410"/>
+                <wp:effectExtent l="38100" t="0" r="30480" b="72390"/>
+                <wp:wrapNone/>
+                <wp:docPr id="1301020853" name="Straight Arrow Connector 11"/>
+                <wp:cNvGraphicFramePr/>
+                <a:graphic xmlns:a="http://schemas.openxmlformats.org/drawingml/2006/main">
+                  <a:graphicData uri="http://schemas.microsoft.com/office/word/2010/wordprocessingShape">
+                    <wps:wsp>
+                      <wps:cNvCnPr/>
+                      <wps:spPr>
+                        <a:xfrm flipH="1">
+                          <a:off x="0" y="0"/>
+                          <a:ext cx="2407920" cy="613410"/>
+                        </a:xfrm>
+                        <a:prstGeom prst="straightConnector1">
+                          <a:avLst/>
+                        </a:prstGeom>
+                        <a:ln>
+                          <a:tailEnd type="triangle"/>
+                        </a:ln>
+                      </wps:spPr>
+                      <wps:style>
+                        <a:lnRef idx="2">
+                          <a:schemeClr val="accent1"/>
+                        </a:lnRef>
+                        <a:fillRef idx="0">
+                          <a:schemeClr val="accent1"/>
+                        </a:fillRef>
+                        <a:effectRef idx="1">
+                          <a:schemeClr val="accent1"/>
+                        </a:effectRef>
+                        <a:fontRef idx="minor">
+                          <a:schemeClr val="tx1"/>
+                        </a:fontRef>
+                      </wps:style>
+                      <wps:bodyPr/>
+                    </wps:wsp>
+                  </a:graphicData>
+                </a:graphic>
+                <wp14:sizeRelH relativeFrom="margin">
+                  <wp14:pctWidth>0</wp14:pctWidth>
+                </wp14:sizeRelH>
+                <wp14:sizeRelV relativeFrom="margin">
+                  <wp14:pctHeight>0</wp14:pctHeight>
+                </wp14:sizeRelV>
+              </wp:anchor>
+            </w:drawing>
+          </mc:Choice>
+          <mc:Fallback>
+            <w:pict>
+              <v:shapetype w14:anchorId="3281E62F" id="_x0000_t32" coordsize="21600,21600" o:spt="32" o:oned="t" path="m,l21600,21600e" filled="f">
+                <v:path arrowok="t" fillok="f" o:connecttype="none"/>
+                <o:lock v:ext="edit" shapetype="t"/>
+              </v:shapetype>
+              <v:shape id="Straight Arrow Connector 11" o:spid="_x0000_s1026" type="#_x0000_t32" style="position:absolute;margin-left:39.6pt;margin-top:-22.2pt;width:189.6pt;height:48.3pt;flip:x;z-index:251713536;visibility:visible;mso-wrap-style:square;mso-width-percent:0;mso-height-percent:0;mso-wrap-distance-left:9pt;mso-wrap-distance-top:0;mso-wrap-distance-right:9pt;mso-wrap-distance-bottom:0;mso-position-horizontal:absolute;mso-position-horizontal-relative:text;mso-position-vertical:absolute;mso-position-vertical-relative:text;mso-width-percent:0;mso-height-percent:0;mso-width-relative:margin;mso-height-relative:margin" o:gfxdata="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" strokecolor="#156082 [3204]" strokeweight="1.5pt">
+                <v:stroke endarrow="block" joinstyle="miter"/>
+              </v:shape>
+            </w:pict>
+          </mc:Fallback>
+        </mc:AlternateContent>
+      </w:r>
+      <w:r>
+        <w:rPr>
+          <w:noProof/>
+        </w:rPr>
+        <mc:AlternateContent>
+          <mc:Choice Requires="wps">
+            <w:drawing>
+              <wp:anchor distT="0" distB="0" distL="114300" distR="114300" simplePos="0" relativeHeight="251707392" behindDoc="0" locked="0" layoutInCell="1" allowOverlap="1" wp14:anchorId="71A3EFF3" wp14:editId="6623F006">
+                <wp:simplePos x="0" y="0"/>
+                <wp:positionH relativeFrom="column">
+                  <wp:posOffset>-746760</wp:posOffset>
+                </wp:positionH>
+                <wp:positionV relativeFrom="paragraph">
+                  <wp:posOffset>403860</wp:posOffset>
+                </wp:positionV>
+                <wp:extent cx="769620" cy="2621280"/>
+                <wp:effectExtent l="0" t="38100" r="49530" b="26670"/>
+                <wp:wrapNone/>
+                <wp:docPr id="1417601628" name="Straight Arrow Connector 11"/>
+                <wp:cNvGraphicFramePr/>
+                <a:graphic xmlns:a="http://schemas.openxmlformats.org/drawingml/2006/main">
+                  <a:graphicData uri="http://schemas.microsoft.com/office/word/2010/wordprocessingShape">
+                    <wps:wsp>
+                      <wps:cNvCnPr/>
+                      <wps:spPr>
+                        <a:xfrm flipV="1">
+                          <a:off x="0" y="0"/>
+                          <a:ext cx="769620" cy="2621280"/>
+                        </a:xfrm>
+                        <a:prstGeom prst="straightConnector1">
+                          <a:avLst/>
+                        </a:prstGeom>
+                        <a:ln>
+                          <a:tailEnd type="triangle"/>
+                        </a:ln>
+                      </wps:spPr>
+                      <wps:style>
+                        <a:lnRef idx="2">
+                          <a:schemeClr val="accent1"/>
+                        </a:lnRef>
+                        <a:fillRef idx="0">
+                          <a:schemeClr val="accent1"/>
+                        </a:fillRef>
+                        <a:effectRef idx="1">
+                          <a:schemeClr val="accent1"/>
+                        </a:effectRef>
+                        <a:fontRef idx="minor">
+                          <a:schemeClr val="tx1"/>
+                        </a:fontRef>
+                      </wps:style>
+                      <wps:bodyPr/>
+                    </wps:wsp>
+                  </a:graphicData>
+                </a:graphic>
+                <wp14:sizeRelH relativeFrom="margin">
+                  <wp14:pctWidth>0</wp14:pctWidth>
+                </wp14:sizeRelH>
+                <wp14:sizeRelV relativeFrom="margin">
+                  <wp14:pctHeight>0</wp14:pctHeight>
+                </wp14:sizeRelV>
+              </wp:anchor>
+            </w:drawing>
+          </mc:Choice>
+          <mc:Fallback>
+            <w:pict>
+              <v:shape w14:anchorId="32F8C689" id="Straight Arrow Connector 11" o:spid="_x0000_s1026" type="#_x0000_t32" style="position:absolute;margin-left:-58.8pt;margin-top:31.8pt;width:60.6pt;height:206.4pt;flip:y;z-index:251707392;visibility:visible;mso-wrap-style:square;mso-width-percent:0;mso-height-percent:0;mso-wrap-distance-left:9pt;mso-wrap-distance-top:0;mso-wrap-distance-right:9pt;mso-wrap-distance-bottom:0;mso-position-horizontal:absolute;mso-position-horizontal-relative:text;mso-position-vertical:absolute;mso-position-vertical-relative:text;mso-width-percent:0;mso-height-percent:0;mso-width-relative:margin;mso-height-relative:margin" o:gfxdata="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" strokecolor="#156082 [3204]" strokeweight="1.5pt">
+                <v:stroke endarrow="block" joinstyle="miter"/>
+              </v:shape>
+            </w:pict>
+          </mc:Fallback>
+        </mc:AlternateContent>
+      </w:r>
+      <w:r>
+        <w:rPr>
+          <w:noProof/>
+        </w:rPr>
+        <mc:AlternateContent>
+          <mc:Choice Requires="wps">
+            <w:drawing>
+              <wp:anchor distT="0" distB="0" distL="114300" distR="114300" simplePos="0" relativeHeight="251700224" behindDoc="0" locked="0" layoutInCell="1" allowOverlap="1" wp14:anchorId="49923AE1" wp14:editId="5838FFCB">
+                <wp:simplePos x="0" y="0"/>
+                <wp:positionH relativeFrom="column">
+                  <wp:posOffset>-586740</wp:posOffset>
+                </wp:positionH>
+                <wp:positionV relativeFrom="paragraph">
+                  <wp:posOffset>609600</wp:posOffset>
+                </wp:positionV>
+                <wp:extent cx="670560" cy="2240280"/>
+                <wp:effectExtent l="0" t="38100" r="53340" b="26670"/>
+                <wp:wrapNone/>
+                <wp:docPr id="2122629435" name="Straight Arrow Connector 11"/>
+                <wp:cNvGraphicFramePr/>
+                <a:graphic xmlns:a="http://schemas.openxmlformats.org/drawingml/2006/main">
+                  <a:graphicData uri="http://schemas.microsoft.com/office/word/2010/wordprocessingShape">
+                    <wps:wsp>
+                      <wps:cNvCnPr/>
+                      <wps:spPr>
+                        <a:xfrm flipV="1">
+                          <a:off x="0" y="0"/>
+                          <a:ext cx="670560" cy="2240280"/>
+                        </a:xfrm>
+                        <a:prstGeom prst="straightConnector1">
+                          <a:avLst/>
+                        </a:prstGeom>
+                        <a:ln>
+                          <a:tailEnd type="triangle"/>
+                        </a:ln>
+                      </wps:spPr>
+                      <wps:style>
+                        <a:lnRef idx="2">
+                          <a:schemeClr val="accent1"/>
+                        </a:lnRef>
+                        <a:fillRef idx="0">
+                          <a:schemeClr val="accent1"/>
+                        </a:fillRef>
+                        <a:effectRef idx="1">
+                          <a:schemeClr val="accent1"/>
+                        </a:effectRef>
+                        <a:fontRef idx="minor">
+                          <a:schemeClr val="tx1"/>
+                        </a:fontRef>
+                      </wps:style>
+                      <wps:bodyPr/>
+                    </wps:wsp>
+                  </a:graphicData>
+                </a:graphic>
+                <wp14:sizeRelH relativeFrom="margin">
+                  <wp14:pctWidth>0</wp14:pctWidth>
+                </wp14:sizeRelH>
+                <wp14:sizeRelV relativeFrom="margin">
+                  <wp14:pctHeight>0</wp14:pctHeight>
+                </wp14:sizeRelV>
+              </wp:anchor>
+            </w:drawing>
+          </mc:Choice>
+          <mc:Fallback>
+            <w:pict>
+              <v:shape w14:anchorId="1E063FD8" id="Straight Arrow Connector 11" o:spid="_x0000_s1026" type="#_x0000_t32" style="position:absolute;margin-left:-46.2pt;margin-top:48pt;width:52.8pt;height:176.4pt;flip:y;z-index:251700224;visibility:visible;mso-wrap-style:square;mso-width-percent:0;mso-height-percent:0;mso-wrap-distance-left:9pt;mso-wrap-distance-top:0;mso-wrap-distance-right:9pt;mso-wrap-distance-bottom:0;mso-position-horizontal:absolute;mso-position-horizontal-relative:text;mso-position-vertical:absolute;mso-position-vertical-relative:text;mso-width-percent:0;mso-height-percent:0;mso-width-relative:margin;mso-height-relative:margin" o:gfxdata="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" strokecolor="#156082 [3204]" strokeweight="1.5pt">
+                <v:stroke endarrow="block" joinstyle="miter"/>
+              </v:shape>
+            </w:pict>
+          </mc:Fallback>
+        </mc:AlternateContent>
+      </w:r>
       <w:r>
         <w:t>E</w:t>
       </w:r>
@@ -176,10 +465,82 @@
         </w:tc>
       </w:tr>
     </w:tbl>
-    <w:p/>
     <w:p>
       <w:r>
-        <w:t>Dependent Table:</w:t>
+        <w:rPr>
+          <w:noProof/>
+        </w:rPr>
+        <mc:AlternateContent>
+          <mc:Choice Requires="wps">
+            <w:drawing>
+              <wp:anchor distT="0" distB="0" distL="114300" distR="114300" simplePos="0" relativeHeight="251694080" behindDoc="0" locked="0" layoutInCell="1" allowOverlap="1" wp14:anchorId="3B065D81" wp14:editId="6786F1BF">
+                <wp:simplePos x="0" y="0"/>
+                <wp:positionH relativeFrom="column">
+                  <wp:posOffset>426720</wp:posOffset>
+                </wp:positionH>
+                <wp:positionV relativeFrom="paragraph">
+                  <wp:posOffset>368935</wp:posOffset>
+                </wp:positionV>
+                <wp:extent cx="4495800" cy="594360"/>
+                <wp:effectExtent l="38100" t="57150" r="19050" b="34290"/>
+                <wp:wrapNone/>
+                <wp:docPr id="463113064" name="Straight Arrow Connector 11"/>
+                <wp:cNvGraphicFramePr/>
+                <a:graphic xmlns:a="http://schemas.openxmlformats.org/drawingml/2006/main">
+                  <a:graphicData uri="http://schemas.microsoft.com/office/word/2010/wordprocessingShape">
+                    <wps:wsp>
+                      <wps:cNvCnPr/>
+                      <wps:spPr>
+                        <a:xfrm flipH="1" flipV="1">
+                          <a:off x="0" y="0"/>
+                          <a:ext cx="4495800" cy="594360"/>
+                        </a:xfrm>
+                        <a:prstGeom prst="straightConnector1">
+                          <a:avLst/>
+                        </a:prstGeom>
+                        <a:ln>
+                          <a:tailEnd type="triangle"/>
+                        </a:ln>
+                      </wps:spPr>
+                      <wps:style>
+                        <a:lnRef idx="2">
+                          <a:schemeClr val="accent1"/>
+                        </a:lnRef>
+                        <a:fillRef idx="0">
+                          <a:schemeClr val="accent1"/>
+                        </a:fillRef>
+                        <a:effectRef idx="1">
+                          <a:schemeClr val="accent1"/>
+                        </a:effectRef>
+                        <a:fontRef idx="minor">
+                          <a:schemeClr val="tx1"/>
+                        </a:fontRef>
+                      </wps:style>
+                      <wps:bodyPr/>
+                    </wps:wsp>
+                  </a:graphicData>
+                </a:graphic>
+              </wp:anchor>
+            </w:drawing>
+          </mc:Choice>
+          <mc:Fallback>
+            <w:pict>
+              <v:shape w14:anchorId="5BE5FC6A" id="Straight Arrow Connector 11" o:spid="_x0000_s1026" type="#_x0000_t32" style="position:absolute;margin-left:33.6pt;margin-top:29.05pt;width:354pt;height:46.8pt;flip:x y;z-index:251694080;visibility:visible;mso-wrap-style:square;mso-wrap-distance-left:9pt;mso-wrap-distance-top:0;mso-wrap-distance-right:9pt;mso-wrap-distance-bottom:0;mso-position-horizontal:absolute;mso-position-horizontal-relative:text;mso-position-vertical:absolute;mso-position-vertical-relative:text" o:gfxdata="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" strokecolor="#156082 [3204]" strokeweight="1.5pt">
+                <v:stroke endarrow="block" joinstyle="miter"/>
+              </v:shape>
+            </w:pict>
+          </mc:Fallback>
+        </mc:AlternateContent>
+      </w:r>
+    </w:p>
+    <w:p>
+      <w:proofErr w:type="spellStart"/>
+      <w:r>
+        <w:t>ependent</w:t>
+      </w:r>
+      <w:proofErr w:type="spellEnd"/>
+      <w:r>
+        <w:t xml:space="preserve"> Table:</w:t>
       </w:r>
     </w:p>
     <w:tbl>
@@ -311,6 +672,147 @@
     </w:tbl>
     <w:p/>
     <w:p>
+      <w:r>
+        <w:rPr>
+          <w:noProof/>
+        </w:rPr>
+        <mc:AlternateContent>
+          <mc:Choice Requires="wps">
+            <w:drawing>
+              <wp:anchor distT="0" distB="0" distL="114300" distR="114300" simplePos="0" relativeHeight="251703296" behindDoc="0" locked="0" layoutInCell="1" allowOverlap="1" wp14:anchorId="5FAEBA1E" wp14:editId="35863484">
+                <wp:simplePos x="0" y="0"/>
+                <wp:positionH relativeFrom="column">
+                  <wp:posOffset>-586740</wp:posOffset>
+                </wp:positionH>
+                <wp:positionV relativeFrom="paragraph">
+                  <wp:posOffset>636905</wp:posOffset>
+                </wp:positionV>
+                <wp:extent cx="670560" cy="2240280"/>
+                <wp:effectExtent l="0" t="38100" r="53340" b="26670"/>
+                <wp:wrapNone/>
+                <wp:docPr id="640944962" name="Straight Arrow Connector 11"/>
+                <wp:cNvGraphicFramePr/>
+                <a:graphic xmlns:a="http://schemas.openxmlformats.org/drawingml/2006/main">
+                  <a:graphicData uri="http://schemas.microsoft.com/office/word/2010/wordprocessingShape">
+                    <wps:wsp>
+                      <wps:cNvCnPr/>
+                      <wps:spPr>
+                        <a:xfrm flipV="1">
+                          <a:off x="0" y="0"/>
+                          <a:ext cx="670560" cy="2240280"/>
+                        </a:xfrm>
+                        <a:prstGeom prst="straightConnector1">
+                          <a:avLst/>
+                        </a:prstGeom>
+                        <a:ln>
+                          <a:tailEnd type="triangle"/>
+                        </a:ln>
+                      </wps:spPr>
+                      <wps:style>
+                        <a:lnRef idx="2">
+                          <a:schemeClr val="accent1"/>
+                        </a:lnRef>
+                        <a:fillRef idx="0">
+                          <a:schemeClr val="accent1"/>
+                        </a:fillRef>
+                        <a:effectRef idx="1">
+                          <a:schemeClr val="accent1"/>
+                        </a:effectRef>
+                        <a:fontRef idx="minor">
+                          <a:schemeClr val="tx1"/>
+                        </a:fontRef>
+                      </wps:style>
+                      <wps:bodyPr/>
+                    </wps:wsp>
+                  </a:graphicData>
+                </a:graphic>
+                <wp14:sizeRelH relativeFrom="margin">
+                  <wp14:pctWidth>0</wp14:pctWidth>
+                </wp14:sizeRelH>
+                <wp14:sizeRelV relativeFrom="margin">
+                  <wp14:pctHeight>0</wp14:pctHeight>
+                </wp14:sizeRelV>
+              </wp:anchor>
+            </w:drawing>
+          </mc:Choice>
+          <mc:Fallback>
+            <w:pict>
+              <v:shape w14:anchorId="27AE0383" id="Straight Arrow Connector 11" o:spid="_x0000_s1026" type="#_x0000_t32" style="position:absolute;margin-left:-46.2pt;margin-top:50.15pt;width:52.8pt;height:176.4pt;flip:y;z-index:251703296;visibility:visible;mso-wrap-style:square;mso-width-percent:0;mso-height-percent:0;mso-wrap-distance-left:9pt;mso-wrap-distance-top:0;mso-wrap-distance-right:9pt;mso-wrap-distance-bottom:0;mso-position-horizontal:absolute;mso-position-horizontal-relative:text;mso-position-vertical:absolute;mso-position-vertical-relative:text;mso-width-percent:0;mso-height-percent:0;mso-width-relative:margin;mso-height-relative:margin" o:gfxdata="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" strokecolor="#156082 [3204]" strokeweight="1.5pt">
+                <v:stroke endarrow="block" joinstyle="miter"/>
+              </v:shape>
+            </w:pict>
+          </mc:Fallback>
+        </mc:AlternateContent>
+      </w:r>
+      <w:r>
+        <w:rPr>
+          <w:noProof/>
+        </w:rPr>
+        <mc:AlternateContent>
+          <mc:Choice Requires="wps">
+            <w:drawing>
+              <wp:anchor distT="0" distB="0" distL="114300" distR="114300" simplePos="0" relativeHeight="251701248" behindDoc="0" locked="0" layoutInCell="1" allowOverlap="1" wp14:anchorId="4975C050" wp14:editId="38700987">
+                <wp:simplePos x="0" y="0"/>
+                <wp:positionH relativeFrom="column">
+                  <wp:posOffset>-586740</wp:posOffset>
+                </wp:positionH>
+                <wp:positionV relativeFrom="paragraph">
+                  <wp:posOffset>835025</wp:posOffset>
+                </wp:positionV>
+                <wp:extent cx="4015740" cy="678180"/>
+                <wp:effectExtent l="0" t="0" r="22860" b="26670"/>
+                <wp:wrapNone/>
+                <wp:docPr id="497965962" name="Straight Connector 20"/>
+                <wp:cNvGraphicFramePr/>
+                <a:graphic xmlns:a="http://schemas.openxmlformats.org/drawingml/2006/main">
+                  <a:graphicData uri="http://schemas.microsoft.com/office/word/2010/wordprocessingShape">
+                    <wps:wsp>
+                      <wps:cNvCnPr/>
+                      <wps:spPr>
+                        <a:xfrm>
+                          <a:off x="0" y="0"/>
+                          <a:ext cx="4015740" cy="678180"/>
+                        </a:xfrm>
+                        <a:prstGeom prst="line">
+                          <a:avLst/>
+                        </a:prstGeom>
+                      </wps:spPr>
+                      <wps:style>
+                        <a:lnRef idx="2">
+                          <a:schemeClr val="accent1"/>
+                        </a:lnRef>
+                        <a:fillRef idx="0">
+                          <a:schemeClr val="accent1"/>
+                        </a:fillRef>
+                        <a:effectRef idx="1">
+                          <a:schemeClr val="accent1"/>
+                        </a:effectRef>
+                        <a:fontRef idx="minor">
+                          <a:schemeClr val="tx1"/>
+                        </a:fontRef>
+                      </wps:style>
+                      <wps:bodyPr/>
+                    </wps:wsp>
+                  </a:graphicData>
+                </a:graphic>
+                <wp14:sizeRelH relativeFrom="margin">
+                  <wp14:pctWidth>0</wp14:pctWidth>
+                </wp14:sizeRelH>
+                <wp14:sizeRelV relativeFrom="margin">
+                  <wp14:pctHeight>0</wp14:pctHeight>
+                </wp14:sizeRelV>
+              </wp:anchor>
+            </w:drawing>
+          </mc:Choice>
+          <mc:Fallback>
+            <w:pict>
+              <v:line w14:anchorId="76A5EABB" id="Straight Connector 20" o:spid="_x0000_s1026" style="position:absolute;z-index:251701248;visibility:visible;mso-wrap-style:square;mso-width-percent:0;mso-height-percent:0;mso-wrap-distance-left:9pt;mso-wrap-distance-top:0;mso-wrap-distance-right:9pt;mso-wrap-distance-bottom:0;mso-position-horizontal:absolute;mso-position-horizontal-relative:text;mso-position-vertical:absolute;mso-position-vertical-relative:text;mso-width-percent:0;mso-height-percent:0;mso-width-relative:margin;mso-height-relative:margin" from="-46.2pt,65.75pt" to="270pt,119.15pt" o:gfxdata="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" strokecolor="#156082 [3204]" strokeweight="1.5pt">
+                <v:stroke joinstyle="miter"/>
+              </v:line>
+            </w:pict>
+          </mc:Fallback>
+        </mc:AlternateContent>
+      </w:r>
       <w:r>
         <w:t>Project</w:t>
       </w:r>
@@ -530,8 +1032,286 @@
         </w:tc>
       </w:tr>
     </w:tbl>
-    <w:p/>
     <w:p>
+      <w:r>
+        <w:rPr>
+          <w:noProof/>
+        </w:rPr>
+        <mc:AlternateContent>
+          <mc:Choice Requires="wps">
+            <w:drawing>
+              <wp:anchor distT="0" distB="0" distL="114300" distR="114300" simplePos="0" relativeHeight="251719680" behindDoc="0" locked="0" layoutInCell="1" allowOverlap="1" wp14:anchorId="4043EA36" wp14:editId="6E16ADB9">
+                <wp:simplePos x="0" y="0"/>
+                <wp:positionH relativeFrom="column">
+                  <wp:posOffset>944880</wp:posOffset>
+                </wp:positionH>
+                <wp:positionV relativeFrom="paragraph">
+                  <wp:posOffset>7620</wp:posOffset>
+                </wp:positionV>
+                <wp:extent cx="3764280" cy="670560"/>
+                <wp:effectExtent l="38100" t="0" r="26670" b="72390"/>
+                <wp:wrapNone/>
+                <wp:docPr id="1634771761" name="Straight Arrow Connector 11"/>
+                <wp:cNvGraphicFramePr/>
+                <a:graphic xmlns:a="http://schemas.openxmlformats.org/drawingml/2006/main">
+                  <a:graphicData uri="http://schemas.microsoft.com/office/word/2010/wordprocessingShape">
+                    <wps:wsp>
+                      <wps:cNvCnPr/>
+                      <wps:spPr>
+                        <a:xfrm flipH="1">
+                          <a:off x="0" y="0"/>
+                          <a:ext cx="3764280" cy="670560"/>
+                        </a:xfrm>
+                        <a:prstGeom prst="straightConnector1">
+                          <a:avLst/>
+                        </a:prstGeom>
+                        <a:ln>
+                          <a:tailEnd type="triangle"/>
+                        </a:ln>
+                      </wps:spPr>
+                      <wps:style>
+                        <a:lnRef idx="2">
+                          <a:schemeClr val="accent1"/>
+                        </a:lnRef>
+                        <a:fillRef idx="0">
+                          <a:schemeClr val="accent1"/>
+                        </a:fillRef>
+                        <a:effectRef idx="1">
+                          <a:schemeClr val="accent1"/>
+                        </a:effectRef>
+                        <a:fontRef idx="minor">
+                          <a:schemeClr val="tx1"/>
+                        </a:fontRef>
+                      </wps:style>
+                      <wps:bodyPr/>
+                    </wps:wsp>
+                  </a:graphicData>
+                </a:graphic>
+                <wp14:sizeRelH relativeFrom="margin">
+                  <wp14:pctWidth>0</wp14:pctWidth>
+                </wp14:sizeRelH>
+                <wp14:sizeRelV relativeFrom="margin">
+                  <wp14:pctHeight>0</wp14:pctHeight>
+                </wp14:sizeRelV>
+              </wp:anchor>
+            </w:drawing>
+          </mc:Choice>
+          <mc:Fallback>
+            <w:pict>
+              <v:shape w14:anchorId="6C395F5F" id="Straight Arrow Connector 11" o:spid="_x0000_s1026" type="#_x0000_t32" style="position:absolute;margin-left:74.4pt;margin-top:.6pt;width:296.4pt;height:52.8pt;flip:x;z-index:251719680;visibility:visible;mso-wrap-style:square;mso-width-percent:0;mso-height-percent:0;mso-wrap-distance-left:9pt;mso-wrap-distance-top:0;mso-wrap-distance-right:9pt;mso-wrap-distance-bottom:0;mso-position-horizontal:absolute;mso-position-horizontal-relative:text;mso-position-vertical:absolute;mso-position-vertical-relative:text;mso-width-percent:0;mso-height-percent:0;mso-width-relative:margin;mso-height-relative:margin" o:gfxdata="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" strokecolor="#156082 [3204]" strokeweight="1.5pt">
+                <v:stroke endarrow="block" joinstyle="miter"/>
+              </v:shape>
+            </w:pict>
+          </mc:Fallback>
+        </mc:AlternateContent>
+      </w:r>
+      <w:r>
+        <w:rPr>
+          <w:noProof/>
+        </w:rPr>
+        <mc:AlternateContent>
+          <mc:Choice Requires="wps">
+            <w:drawing>
+              <wp:anchor distT="0" distB="0" distL="114300" distR="114300" simplePos="0" relativeHeight="251709440" behindDoc="0" locked="0" layoutInCell="1" allowOverlap="1" wp14:anchorId="0D2C7A40" wp14:editId="6B9959BB">
+                <wp:simplePos x="0" y="0"/>
+                <wp:positionH relativeFrom="column">
+                  <wp:posOffset>-746760</wp:posOffset>
+                </wp:positionH>
+                <wp:positionV relativeFrom="paragraph">
+                  <wp:posOffset>99060</wp:posOffset>
+                </wp:positionV>
+                <wp:extent cx="53340" cy="2301240"/>
+                <wp:effectExtent l="0" t="0" r="22860" b="22860"/>
+                <wp:wrapNone/>
+                <wp:docPr id="620600017" name="Straight Connector 20"/>
+                <wp:cNvGraphicFramePr/>
+                <a:graphic xmlns:a="http://schemas.openxmlformats.org/drawingml/2006/main">
+                  <a:graphicData uri="http://schemas.microsoft.com/office/word/2010/wordprocessingShape">
+                    <wps:wsp>
+                      <wps:cNvCnPr/>
+                      <wps:spPr>
+                        <a:xfrm>
+                          <a:off x="0" y="0"/>
+                          <a:ext cx="53340" cy="2301240"/>
+                        </a:xfrm>
+                        <a:prstGeom prst="line">
+                          <a:avLst/>
+                        </a:prstGeom>
+                      </wps:spPr>
+                      <wps:style>
+                        <a:lnRef idx="2">
+                          <a:schemeClr val="accent1"/>
+                        </a:lnRef>
+                        <a:fillRef idx="0">
+                          <a:schemeClr val="accent1"/>
+                        </a:fillRef>
+                        <a:effectRef idx="1">
+                          <a:schemeClr val="accent1"/>
+                        </a:effectRef>
+                        <a:fontRef idx="minor">
+                          <a:schemeClr val="tx1"/>
+                        </a:fontRef>
+                      </wps:style>
+                      <wps:bodyPr/>
+                    </wps:wsp>
+                  </a:graphicData>
+                </a:graphic>
+                <wp14:sizeRelH relativeFrom="margin">
+                  <wp14:pctWidth>0</wp14:pctWidth>
+                </wp14:sizeRelH>
+                <wp14:sizeRelV relativeFrom="margin">
+                  <wp14:pctHeight>0</wp14:pctHeight>
+                </wp14:sizeRelV>
+              </wp:anchor>
+            </w:drawing>
+          </mc:Choice>
+          <mc:Fallback>
+            <w:pict>
+              <v:line w14:anchorId="4EB816C8" id="Straight Connector 20" o:spid="_x0000_s1026" style="position:absolute;z-index:251709440;visibility:visible;mso-wrap-style:square;mso-width-percent:0;mso-height-percent:0;mso-wrap-distance-left:9pt;mso-wrap-distance-top:0;mso-wrap-distance-right:9pt;mso-wrap-distance-bottom:0;mso-position-horizontal:absolute;mso-position-horizontal-relative:text;mso-position-vertical:absolute;mso-position-vertical-relative:text;mso-width-percent:0;mso-height-percent:0;mso-width-relative:margin;mso-height-relative:margin" from="-58.8pt,7.8pt" to="-54.6pt,189pt" o:gfxdata="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" strokecolor="#156082 [3204]" strokeweight="1.5pt">
+                <v:stroke joinstyle="miter"/>
+              </v:line>
+            </w:pict>
+          </mc:Fallback>
+        </mc:AlternateContent>
+      </w:r>
+    </w:p>
+    <w:p>
+      <w:r>
+        <w:rPr>
+          <w:noProof/>
+        </w:rPr>
+        <mc:AlternateContent>
+          <mc:Choice Requires="wps">
+            <w:drawing>
+              <wp:anchor distT="0" distB="0" distL="114300" distR="114300" simplePos="0" relativeHeight="251717632" behindDoc="0" locked="0" layoutInCell="1" allowOverlap="1" wp14:anchorId="208AEEF7" wp14:editId="67994855">
+                <wp:simplePos x="0" y="0"/>
+                <wp:positionH relativeFrom="column">
+                  <wp:posOffset>327660</wp:posOffset>
+                </wp:positionH>
+                <wp:positionV relativeFrom="paragraph">
+                  <wp:posOffset>605155</wp:posOffset>
+                </wp:positionV>
+                <wp:extent cx="1325880" cy="807720"/>
+                <wp:effectExtent l="38100" t="38100" r="26670" b="30480"/>
+                <wp:wrapNone/>
+                <wp:docPr id="549482321" name="Straight Arrow Connector 11"/>
+                <wp:cNvGraphicFramePr/>
+                <a:graphic xmlns:a="http://schemas.openxmlformats.org/drawingml/2006/main">
+                  <a:graphicData uri="http://schemas.microsoft.com/office/word/2010/wordprocessingShape">
+                    <wps:wsp>
+                      <wps:cNvCnPr/>
+                      <wps:spPr>
+                        <a:xfrm flipH="1" flipV="1">
+                          <a:off x="0" y="0"/>
+                          <a:ext cx="1325880" cy="807720"/>
+                        </a:xfrm>
+                        <a:prstGeom prst="straightConnector1">
+                          <a:avLst/>
+                        </a:prstGeom>
+                        <a:ln>
+                          <a:tailEnd type="triangle"/>
+                        </a:ln>
+                      </wps:spPr>
+                      <wps:style>
+                        <a:lnRef idx="2">
+                          <a:schemeClr val="accent1"/>
+                        </a:lnRef>
+                        <a:fillRef idx="0">
+                          <a:schemeClr val="accent1"/>
+                        </a:fillRef>
+                        <a:effectRef idx="1">
+                          <a:schemeClr val="accent1"/>
+                        </a:effectRef>
+                        <a:fontRef idx="minor">
+                          <a:schemeClr val="tx1"/>
+                        </a:fontRef>
+                      </wps:style>
+                      <wps:bodyPr/>
+                    </wps:wsp>
+                  </a:graphicData>
+                </a:graphic>
+                <wp14:sizeRelH relativeFrom="margin">
+                  <wp14:pctWidth>0</wp14:pctWidth>
+                </wp14:sizeRelH>
+                <wp14:sizeRelV relativeFrom="margin">
+                  <wp14:pctHeight>0</wp14:pctHeight>
+                </wp14:sizeRelV>
+              </wp:anchor>
+            </w:drawing>
+          </mc:Choice>
+          <mc:Fallback>
+            <w:pict>
+              <v:shape w14:anchorId="0C4D15EA" id="Straight Arrow Connector 11" o:spid="_x0000_s1026" type="#_x0000_t32" style="position:absolute;margin-left:25.8pt;margin-top:47.65pt;width:104.4pt;height:63.6pt;flip:x y;z-index:251717632;visibility:visible;mso-wrap-style:square;mso-width-percent:0;mso-height-percent:0;mso-wrap-distance-left:9pt;mso-wrap-distance-top:0;mso-wrap-distance-right:9pt;mso-wrap-distance-bottom:0;mso-position-horizontal:absolute;mso-position-horizontal-relative:text;mso-position-vertical:absolute;mso-position-vertical-relative:text;mso-width-percent:0;mso-height-percent:0;mso-width-relative:margin;mso-height-relative:margin" o:gfxdata="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" strokecolor="#156082 [3204]" strokeweight="1.5pt">
+                <v:stroke endarrow="block" joinstyle="miter"/>
+              </v:shape>
+            </w:pict>
+          </mc:Fallback>
+        </mc:AlternateContent>
+      </w:r>
+      <w:r>
+        <w:rPr>
+          <w:noProof/>
+        </w:rPr>
+        <mc:AlternateContent>
+          <mc:Choice Requires="wpi">
+            <w:drawing>
+              <wp:anchor distT="0" distB="0" distL="114300" distR="114300" simplePos="0" relativeHeight="251698176" behindDoc="0" locked="0" layoutInCell="1" allowOverlap="1" wp14:anchorId="7812CD90" wp14:editId="7187B639">
+                <wp:simplePos x="0" y="0"/>
+                <wp:positionH relativeFrom="column">
+                  <wp:posOffset>-7620</wp:posOffset>
+                </wp:positionH>
+                <wp:positionV relativeFrom="paragraph">
+                  <wp:posOffset>414715</wp:posOffset>
+                </wp:positionV>
+                <wp:extent cx="83520" cy="104400"/>
+                <wp:effectExtent l="38100" t="38100" r="31115" b="48260"/>
+                <wp:wrapNone/>
+                <wp:docPr id="1194709864" name="Ink 15"/>
+                <wp:cNvGraphicFramePr/>
+                <a:graphic xmlns:a="http://schemas.openxmlformats.org/drawingml/2006/main">
+                  <a:graphicData uri="http://schemas.microsoft.com/office/word/2010/wordprocessingInk">
+                    <w14:contentPart bwMode="auto" r:id="rId6">
+                      <w14:nvContentPartPr>
+                        <w14:cNvContentPartPr/>
+                      </w14:nvContentPartPr>
+                      <w14:xfrm>
+                        <a:off x="0" y="0"/>
+                        <a:ext cx="83520" cy="104400"/>
+                      </w14:xfrm>
+                    </w14:contentPart>
+                  </a:graphicData>
+                </a:graphic>
+              </wp:anchor>
+            </w:drawing>
+          </mc:Choice>
+          <mc:Fallback>
+            <w:pict>
+              <v:shapetype w14:anchorId="09E86A60" id="_x0000_t75" coordsize="21600,21600" o:spt="75" o:preferrelative="t" path="m@4@5l@4@11@9@11@9@5xe" filled="f" stroked="f">
+                <v:stroke joinstyle="miter"/>
+                <v:formulas>
+                  <v:f eqn="if lineDrawn pixelLineWidth 0"/>
+                  <v:f eqn="sum @0 1 0"/>
+                  <v:f eqn="sum 0 0 @1"/>
+                  <v:f eqn="prod @2 1 2"/>
+                  <v:f eqn="prod @3 21600 pixelWidth"/>
+                  <v:f eqn="prod @3 21600 pixelHeight"/>
+                  <v:f eqn="sum @0 0 1"/>
+                  <v:f eqn="prod @6 1 2"/>
+                  <v:f eqn="prod @7 21600 pixelWidth"/>
+                  <v:f eqn="sum @8 21600 0"/>
+                  <v:f eqn="prod @7 21600 pixelHeight"/>
+                  <v:f eqn="sum @10 21600 0"/>
+                </v:formulas>
+                <v:path o:extrusionok="f" gradientshapeok="t" o:connecttype="rect"/>
+                <o:lock v:ext="edit" aspectratio="t"/>
+              </v:shapetype>
+              <v:shape id="Ink 15" o:spid="_x0000_s1026" type="#_x0000_t75" style="position:absolute;margin-left:-1.1pt;margin-top:32.15pt;width:7.6pt;height:9.2pt;z-index:251698176;visibility:visible;mso-wrap-style:square;mso-wrap-distance-left:9pt;mso-wrap-distance-top:0;mso-wrap-distance-right:9pt;mso-wrap-distance-bottom:0;mso-position-horizontal:absolute;mso-position-horizontal-relative:text;mso-position-vertical:absolute;mso-position-vertical-relative:text" o:gfxdata="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">
+                <v:imagedata r:id="rId7" o:title=""/>
+              </v:shape>
+            </w:pict>
+          </mc:Fallback>
+        </mc:AlternateContent>
+      </w:r>
       <w:r>
         <w:t>Department table:</w:t>
       </w:r>
@@ -664,20 +1444,85 @@
           <w:p>
             <w:proofErr w:type="spellStart"/>
             <w:r>
-              <w:t>PNumber</w:t>
+              <w:t>Hiringdate</w:t>
             </w:r>
             <w:proofErr w:type="spellEnd"/>
           </w:p>
-          <w:p>
-            <w:r>
-              <w:t>-------------</w:t>
-            </w:r>
-          </w:p>
+          <w:p/>
         </w:tc>
       </w:tr>
     </w:tbl>
     <w:p/>
     <w:p>
+      <w:r>
+        <w:rPr>
+          <w:noProof/>
+        </w:rPr>
+        <mc:AlternateContent>
+          <mc:Choice Requires="wps">
+            <w:drawing>
+              <wp:anchor distT="0" distB="0" distL="114300" distR="114300" simplePos="0" relativeHeight="251705344" behindDoc="0" locked="0" layoutInCell="1" allowOverlap="1" wp14:anchorId="14BBFCA6" wp14:editId="45C596C7">
+                <wp:simplePos x="0" y="0"/>
+                <wp:positionH relativeFrom="column">
+                  <wp:posOffset>-601980</wp:posOffset>
+                </wp:positionH>
+                <wp:positionV relativeFrom="paragraph">
+                  <wp:posOffset>614680</wp:posOffset>
+                </wp:positionV>
+                <wp:extent cx="594360" cy="739140"/>
+                <wp:effectExtent l="0" t="0" r="34290" b="22860"/>
+                <wp:wrapNone/>
+                <wp:docPr id="1692392385" name="Straight Connector 20"/>
+                <wp:cNvGraphicFramePr/>
+                <a:graphic xmlns:a="http://schemas.openxmlformats.org/drawingml/2006/main">
+                  <a:graphicData uri="http://schemas.microsoft.com/office/word/2010/wordprocessingShape">
+                    <wps:wsp>
+                      <wps:cNvCnPr/>
+                      <wps:spPr>
+                        <a:xfrm>
+                          <a:off x="0" y="0"/>
+                          <a:ext cx="594360" cy="739140"/>
+                        </a:xfrm>
+                        <a:prstGeom prst="line">
+                          <a:avLst/>
+                        </a:prstGeom>
+                      </wps:spPr>
+                      <wps:style>
+                        <a:lnRef idx="2">
+                          <a:schemeClr val="accent1"/>
+                        </a:lnRef>
+                        <a:fillRef idx="0">
+                          <a:schemeClr val="accent1"/>
+                        </a:fillRef>
+                        <a:effectRef idx="1">
+                          <a:schemeClr val="accent1"/>
+                        </a:effectRef>
+                        <a:fontRef idx="minor">
+                          <a:schemeClr val="tx1"/>
+                        </a:fontRef>
+                      </wps:style>
+                      <wps:bodyPr/>
+                    </wps:wsp>
+                  </a:graphicData>
+                </a:graphic>
+                <wp14:sizeRelH relativeFrom="margin">
+                  <wp14:pctWidth>0</wp14:pctWidth>
+                </wp14:sizeRelH>
+                <wp14:sizeRelV relativeFrom="margin">
+                  <wp14:pctHeight>0</wp14:pctHeight>
+                </wp14:sizeRelV>
+              </wp:anchor>
+            </w:drawing>
+          </mc:Choice>
+          <mc:Fallback>
+            <w:pict>
+              <v:line w14:anchorId="4E4DD35C" id="Straight Connector 20" o:spid="_x0000_s1026" style="position:absolute;z-index:251705344;visibility:visible;mso-wrap-style:square;mso-width-percent:0;mso-height-percent:0;mso-wrap-distance-left:9pt;mso-wrap-distance-top:0;mso-wrap-distance-right:9pt;mso-wrap-distance-bottom:0;mso-position-horizontal:absolute;mso-position-horizontal-relative:text;mso-position-vertical:absolute;mso-position-vertical-relative:text;mso-width-percent:0;mso-height-percent:0;mso-width-relative:margin;mso-height-relative:margin" from="-47.4pt,48.4pt" to="-.6pt,106.6pt" o:gfxdata="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" strokecolor="#156082 [3204]" strokeweight="1.5pt">
+                <v:stroke joinstyle="miter"/>
+              </v:line>
+            </w:pict>
+          </mc:Fallback>
+        </mc:AlternateContent>
+      </w:r>
       <w:r>
         <w:t>Location table:</w:t>
       </w:r>
@@ -786,7 +1631,78 @@
         </w:tc>
       </w:tr>
     </w:tbl>
-    <w:p/>
+    <w:p>
+      <w:r>
+        <w:rPr>
+          <w:noProof/>
+        </w:rPr>
+        <mc:AlternateContent>
+          <mc:Choice Requires="wps">
+            <w:drawing>
+              <wp:anchor distT="0" distB="0" distL="114300" distR="114300" simplePos="0" relativeHeight="251711488" behindDoc="0" locked="0" layoutInCell="1" allowOverlap="1" wp14:anchorId="55E79E4F" wp14:editId="0FF88289">
+                <wp:simplePos x="0" y="0"/>
+                <wp:positionH relativeFrom="leftMargin">
+                  <wp:posOffset>205740</wp:posOffset>
+                </wp:positionH>
+                <wp:positionV relativeFrom="paragraph">
+                  <wp:posOffset>324485</wp:posOffset>
+                </wp:positionV>
+                <wp:extent cx="685800" cy="533400"/>
+                <wp:effectExtent l="0" t="0" r="19050" b="19050"/>
+                <wp:wrapNone/>
+                <wp:docPr id="1176255892" name="Straight Connector 20"/>
+                <wp:cNvGraphicFramePr/>
+                <a:graphic xmlns:a="http://schemas.openxmlformats.org/drawingml/2006/main">
+                  <a:graphicData uri="http://schemas.microsoft.com/office/word/2010/wordprocessingShape">
+                    <wps:wsp>
+                      <wps:cNvCnPr/>
+                      <wps:spPr>
+                        <a:xfrm>
+                          <a:off x="0" y="0"/>
+                          <a:ext cx="685800" cy="533400"/>
+                        </a:xfrm>
+                        <a:prstGeom prst="line">
+                          <a:avLst/>
+                        </a:prstGeom>
+                      </wps:spPr>
+                      <wps:style>
+                        <a:lnRef idx="2">
+                          <a:schemeClr val="accent1"/>
+                        </a:lnRef>
+                        <a:fillRef idx="0">
+                          <a:schemeClr val="accent1"/>
+                        </a:fillRef>
+                        <a:effectRef idx="1">
+                          <a:schemeClr val="accent1"/>
+                        </a:effectRef>
+                        <a:fontRef idx="minor">
+                          <a:schemeClr val="tx1"/>
+                        </a:fontRef>
+                      </wps:style>
+                      <wps:bodyPr/>
+                    </wps:wsp>
+                  </a:graphicData>
+                </a:graphic>
+                <wp14:sizeRelH relativeFrom="margin">
+                  <wp14:pctWidth>0</wp14:pctWidth>
+                </wp14:sizeRelH>
+                <wp14:sizeRelV relativeFrom="margin">
+                  <wp14:pctHeight>0</wp14:pctHeight>
+                </wp14:sizeRelV>
+              </wp:anchor>
+            </w:drawing>
+          </mc:Choice>
+          <mc:Fallback>
+            <w:pict>
+              <v:line w14:anchorId="43ED87A4" id="Straight Connector 20" o:spid="_x0000_s1026" style="position:absolute;z-index:251711488;visibility:visible;mso-wrap-style:square;mso-width-percent:0;mso-height-percent:0;mso-wrap-distance-left:9pt;mso-wrap-distance-top:0;mso-wrap-distance-right:9pt;mso-wrap-distance-bottom:0;mso-position-horizontal:absolute;mso-position-horizontal-relative:left-margin-area;mso-position-vertical:absolute;mso-position-vertical-relative:text;mso-width-percent:0;mso-height-percent:0;mso-width-relative:margin;mso-height-relative:margin" from="16.2pt,25.55pt" to="70.2pt,67.55pt" o:gfxdata="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" strokecolor="#156082 [3204]" strokeweight="1.5pt">
+                <v:stroke joinstyle="miter"/>
+                <w10:wrap anchorx="margin"/>
+              </v:line>
+            </w:pict>
+          </mc:Fallback>
+        </mc:AlternateContent>
+      </w:r>
+    </w:p>
     <w:p>
       <w:r>
         <w:t>Work-hour table:</w:t>
@@ -973,212 +1889,22 @@
             <w:tcW w:w="3117" w:type="dxa"/>
           </w:tcPr>
           <w:p>
+            <w:proofErr w:type="gramStart"/>
             <w:r>
               <w:t>Work-hour</w:t>
+            </w:r>
+            <w:proofErr w:type="gramEnd"/>
+          </w:p>
+          <w:p>
+            <w:r>
+              <w:t>__________</w:t>
             </w:r>
           </w:p>
         </w:tc>
       </w:tr>
     </w:tbl>
     <w:p/>
-    <w:p>
-      <w:r>
-        <w:t xml:space="preserve">hiring </w:t>
-      </w:r>
-      <w:r>
-        <w:t>d</w:t>
-      </w:r>
-      <w:r>
-        <w:t>ate</w:t>
-      </w:r>
-    </w:p>
-    <w:tbl>
-      <w:tblPr>
-        <w:tblStyle w:val="TableGrid"/>
-        <w:tblW w:w="0" w:type="auto"/>
-        <w:tblLook w:val="04A0" w:firstRow="1" w:lastRow="0" w:firstColumn="1" w:lastColumn="0" w:noHBand="0" w:noVBand="1"/>
-      </w:tblPr>
-      <w:tblGrid>
-        <w:gridCol w:w="3116"/>
-        <w:gridCol w:w="3117"/>
-        <w:gridCol w:w="3117"/>
-      </w:tblGrid>
-      <w:tr>
-        <w:tc>
-          <w:tcPr>
-            <w:tcW w:w="3116" w:type="dxa"/>
-          </w:tcPr>
-          <w:p>
-            <w:r>
-              <w:t>DNUM</w:t>
-            </w:r>
-          </w:p>
-          <w:p>
-            <w:r>
-              <w:rPr>
-                <w:noProof/>
-              </w:rPr>
-              <mc:AlternateContent>
-                <mc:Choice Requires="wps">
-                  <w:drawing>
-                    <wp:anchor distT="0" distB="0" distL="114300" distR="114300" simplePos="0" relativeHeight="251695104" behindDoc="0" locked="0" layoutInCell="1" allowOverlap="1" wp14:anchorId="5E8E1A71" wp14:editId="0C993C18">
-                      <wp:simplePos x="0" y="0"/>
-                      <wp:positionH relativeFrom="column">
-                        <wp:posOffset>-3175</wp:posOffset>
-                      </wp:positionH>
-                      <wp:positionV relativeFrom="paragraph">
-                        <wp:posOffset>15875</wp:posOffset>
-                      </wp:positionV>
-                      <wp:extent cx="617220" cy="0"/>
-                      <wp:effectExtent l="0" t="0" r="0" b="0"/>
-                      <wp:wrapNone/>
-                      <wp:docPr id="1186720140" name="Straight Connector 1"/>
-                      <wp:cNvGraphicFramePr/>
-                      <a:graphic xmlns:a="http://schemas.openxmlformats.org/drawingml/2006/main">
-                        <a:graphicData uri="http://schemas.microsoft.com/office/word/2010/wordprocessingShape">
-                          <wps:wsp>
-                            <wps:cNvCnPr/>
-                            <wps:spPr>
-                              <a:xfrm flipV="1">
-                                <a:off x="0" y="0"/>
-                                <a:ext cx="617220" cy="0"/>
-                              </a:xfrm>
-                              <a:prstGeom prst="line">
-                                <a:avLst/>
-                              </a:prstGeom>
-                            </wps:spPr>
-                            <wps:style>
-                              <a:lnRef idx="1">
-                                <a:schemeClr val="dk1"/>
-                              </a:lnRef>
-                              <a:fillRef idx="0">
-                                <a:schemeClr val="dk1"/>
-                              </a:fillRef>
-                              <a:effectRef idx="0">
-                                <a:schemeClr val="dk1"/>
-                              </a:effectRef>
-                              <a:fontRef idx="minor">
-                                <a:schemeClr val="tx1"/>
-                              </a:fontRef>
-                            </wps:style>
-                            <wps:bodyPr/>
-                          </wps:wsp>
-                        </a:graphicData>
-                      </a:graphic>
-                      <wp14:sizeRelH relativeFrom="margin">
-                        <wp14:pctWidth>0</wp14:pctWidth>
-                      </wp14:sizeRelH>
-                      <wp14:sizeRelV relativeFrom="margin">
-                        <wp14:pctHeight>0</wp14:pctHeight>
-                      </wp14:sizeRelV>
-                    </wp:anchor>
-                  </w:drawing>
-                </mc:Choice>
-                <mc:Fallback>
-                  <w:pict>
-                    <v:line w14:anchorId="6F7A0834" id="Straight Connector 1" o:spid="_x0000_s1026" style="position:absolute;flip:y;z-index:251695104;visibility:visible;mso-wrap-style:square;mso-width-percent:0;mso-height-percent:0;mso-wrap-distance-left:9pt;mso-wrap-distance-top:0;mso-wrap-distance-right:9pt;mso-wrap-distance-bottom:0;mso-position-horizontal:absolute;mso-position-horizontal-relative:text;mso-position-vertical:absolute;mso-position-vertical-relative:text;mso-width-percent:0;mso-height-percent:0;mso-width-relative:margin;mso-height-relative:margin" from="-.25pt,1.25pt" to="48.35pt,1.25pt" o:gfxdata="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" strokecolor="black [3200]" strokeweight="1pt">
-                      <v:stroke joinstyle="miter"/>
-                    </v:line>
-                  </w:pict>
-                </mc:Fallback>
-              </mc:AlternateContent>
-            </w:r>
-          </w:p>
-        </w:tc>
-        <w:tc>
-          <w:tcPr>
-            <w:tcW w:w="3117" w:type="dxa"/>
-          </w:tcPr>
-          <w:p>
-            <w:r>
-              <w:t>SSN</w:t>
-            </w:r>
-          </w:p>
-          <w:p>
-            <w:r>
-              <w:rPr>
-                <w:noProof/>
-              </w:rPr>
-              <mc:AlternateContent>
-                <mc:Choice Requires="wps">
-                  <w:drawing>
-                    <wp:anchor distT="0" distB="0" distL="114300" distR="114300" simplePos="0" relativeHeight="251696128" behindDoc="0" locked="0" layoutInCell="1" allowOverlap="1" wp14:anchorId="6DA30C6E" wp14:editId="2320BC24">
-                      <wp:simplePos x="0" y="0"/>
-                      <wp:positionH relativeFrom="column">
-                        <wp:posOffset>-3810</wp:posOffset>
-                      </wp:positionH>
-                      <wp:positionV relativeFrom="paragraph">
-                        <wp:posOffset>4445</wp:posOffset>
-                      </wp:positionV>
-                      <wp:extent cx="381000" cy="7620"/>
-                      <wp:effectExtent l="0" t="0" r="19050" b="30480"/>
-                      <wp:wrapNone/>
-                      <wp:docPr id="1770623939" name="Straight Connector 1"/>
-                      <wp:cNvGraphicFramePr/>
-                      <a:graphic xmlns:a="http://schemas.openxmlformats.org/drawingml/2006/main">
-                        <a:graphicData uri="http://schemas.microsoft.com/office/word/2010/wordprocessingShape">
-                          <wps:wsp>
-                            <wps:cNvCnPr/>
-                            <wps:spPr>
-                              <a:xfrm flipV="1">
-                                <a:off x="0" y="0"/>
-                                <a:ext cx="381000" cy="7620"/>
-                              </a:xfrm>
-                              <a:prstGeom prst="line">
-                                <a:avLst/>
-                              </a:prstGeom>
-                            </wps:spPr>
-                            <wps:style>
-                              <a:lnRef idx="1">
-                                <a:schemeClr val="dk1"/>
-                              </a:lnRef>
-                              <a:fillRef idx="0">
-                                <a:schemeClr val="dk1"/>
-                              </a:fillRef>
-                              <a:effectRef idx="0">
-                                <a:schemeClr val="dk1"/>
-                              </a:effectRef>
-                              <a:fontRef idx="minor">
-                                <a:schemeClr val="tx1"/>
-                              </a:fontRef>
-                            </wps:style>
-                            <wps:bodyPr/>
-                          </wps:wsp>
-                        </a:graphicData>
-                      </a:graphic>
-                      <wp14:sizeRelH relativeFrom="margin">
-                        <wp14:pctWidth>0</wp14:pctWidth>
-                      </wp14:sizeRelH>
-                      <wp14:sizeRelV relativeFrom="margin">
-                        <wp14:pctHeight>0</wp14:pctHeight>
-                      </wp14:sizeRelV>
-                    </wp:anchor>
-                  </w:drawing>
-                </mc:Choice>
-                <mc:Fallback>
-                  <w:pict>
-                    <v:line w14:anchorId="6A6803B9" id="Straight Connector 1" o:spid="_x0000_s1026" style="position:absolute;flip:y;z-index:251696128;visibility:visible;mso-wrap-style:square;mso-width-percent:0;mso-height-percent:0;mso-wrap-distance-left:9pt;mso-wrap-distance-top:0;mso-wrap-distance-right:9pt;mso-wrap-distance-bottom:0;mso-position-horizontal:absolute;mso-position-horizontal-relative:text;mso-position-vertical:absolute;mso-position-vertical-relative:text;mso-width-percent:0;mso-height-percent:0;mso-width-relative:margin;mso-height-relative:margin" from="-.3pt,.35pt" to="29.7pt,.95pt" o:gfxdata="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" strokecolor="black [3200]" strokeweight="1pt">
-                      <v:stroke joinstyle="miter"/>
-                    </v:line>
-                  </w:pict>
-                </mc:Fallback>
-              </mc:AlternateContent>
-            </w:r>
-          </w:p>
-        </w:tc>
-        <w:tc>
-          <w:tcPr>
-            <w:tcW w:w="3117" w:type="dxa"/>
-          </w:tcPr>
-          <w:p>
-            <w:r>
-              <w:t>Hiring date</w:t>
-            </w:r>
-          </w:p>
-          <w:p/>
-        </w:tc>
-      </w:tr>
-    </w:tbl>
+    <w:p/>
     <w:p/>
     <w:sectPr>
       <w:pgSz w:w="12240" w:h="15840"/>
@@ -2223,6 +2949,33 @@
 </w:styles>
 </file>
 
+<file path=word/ink/ink1.xml><?xml version="1.0" encoding="utf-8"?>
+<inkml:ink xmlns:inkml="http://www.w3.org/2003/InkML">
+  <inkml:definitions>
+    <inkml:context xml:id="ctx0">
+      <inkml:inkSource xml:id="inkSrc0">
+        <inkml:traceFormat>
+          <inkml:channel name="X" type="integer" min="-2.14748E9" max="2.14748E9" units="cm"/>
+          <inkml:channel name="Y" type="integer" min="-2.14748E9" max="2.14748E9" units="cm"/>
+          <inkml:channel name="F" type="integer" max="32767" units="dev"/>
+        </inkml:traceFormat>
+        <inkml:channelProperties>
+          <inkml:channelProperty channel="X" name="resolution" value="1000" units="1/cm"/>
+          <inkml:channelProperty channel="Y" name="resolution" value="1000" units="1/cm"/>
+          <inkml:channelProperty channel="F" name="resolution" value="0" units="1/dev"/>
+        </inkml:channelProperties>
+      </inkml:inkSource>
+      <inkml:timestamp xml:id="ts0" timeString="2025-12-07T06:26:32.291"/>
+    </inkml:context>
+    <inkml:brush xml:id="br0">
+      <inkml:brushProperty name="width" value="0.035" units="cm"/>
+      <inkml:brushProperty name="height" value="0.035" units="cm"/>
+    </inkml:brush>
+  </inkml:definitions>
+  <inkml:trace contextRef="#ctx0" brushRef="#br0">0 0 24575,'2'1'0,"1"0"0,-1 0 0,1 0 0,-1 0 0,0 0 0,0 1 0,0-1 0,0 1 0,4 3 0,13 8 0,97 46 0,-95-49 0,-17-8 0,1 0 0,0 1 0,0-1 0,-1 1 0,0 0 0,1 0 0,5 6 0,-10-8 0,1 1 0,0-1 0,0 0 0,-1 1 0,1-1 0,0 1 0,-1-1 0,1 1 0,-1-1 0,0 1 0,0 0 0,0-1 0,1 1 0,-2-1 0,1 1 0,0 0 0,0-1 0,0 1 0,-1-1 0,1 1 0,-1-1 0,1 1 0,-1-1 0,1 1 0,-1-1 0,0 1 0,0-1 0,0 0 0,0 1 0,-1 0 0,-10 15 0,0 0 0,-17 16 0,23-27 0,-1 0 0,1 0 0,-1-1 0,0 1 0,-1-1 0,1-1 0,-13 6 0,19-9 0,0-1 0,0 1 0,0-1 0,0 0 0,0 0 0,-1 0 0,1 0 0,0 0 0,0 0 0,0 0 0,0 0 0,0 0 0,0 0 0,0 0 0,0-1 0,-1 1 0,1 0 0,0-1 0,0 1 0,0-1 0,0 1 0,0-1 0,1 0 0,-1 1 0,0-1 0,0 0 0,0 0 0,1 0 0,-1 1 0,0-1 0,1 0 0,-1 0 0,0 0 0,1 0 0,-1 0 0,1 0 0,0 0 0,-1 0 0,1-1 0,0 1 0,0 0 0,0 0 0,-1 0 0,1-2 0,-1-7 0,0-1 0,0 0 0,2-17 0,-1 20 0,1-11 0,-1-1 0,-1 1 0,-4-24 0,5 43 0,0-1 0,0 1 0,-1 0 0,1 0 0,0-1 0,0 1 0,0 0 0,0 0 0,0 0 0,0-1 0,0 1 0,0 0 0,0 0 0,0-1 0,0 1 0,0 0 0,0 0 0,0-1 0,1 1 0,-1 0 0,0 0 0,0 0 0,0-1 0,0 1 0,0 0 0,0 0 0,0 0 0,1 0 0,-1-1 0,0 1 0,0 0 0,0 0 0,1 0 0,-1 0 0,0 0 0,0-1 0,0 1 0,1 0 0,-1 0 0,0 0 0,0 0 0,0 0 0,1 0 0,-1 0 0,0 0 0,0 0 0,1 0 0,-1 0 0,0 0 0,0 0 0,1 0 0,-1 0 0,20 8 0,18 16 0,-21-14 0,-13-7 0,0-1 0,0 1 0,1-1 0,-2 1 0,1 0 0,5 6 0,-8-8 0,-1 0 0,1 0 0,0 0 0,-1 0 0,0 0 0,1 0 0,-1 0 0,1 0 0,-1 1 0,0-1 0,0 0 0,0 0 0,0 0 0,0 0 0,0 0 0,0 1 0,0-1 0,0 0 0,0 0 0,-1 0 0,1 0 0,0 0 0,-1 0 0,1 1 0,-1-1 0,1 0 0,-1 0 0,0 0 0,1-1 0,-1 1 0,0 0 0,-1 1 0,-6 6 0,0 0 0,-1-1 0,0 0 0,-15 9 0,0 0 0,24-16 0,-1 1 0,1-1 0,-1 0 0,1 1 0,-1-1 0,1 1 0,-1-1 0,1 0 0,-1 1 0,1-1 0,-1 0 0,0 0 0,1 1 0,-1-1 0,1 0 0,-1 0 0,0 0 0,1 0 0,-1 0 0,0 0 0,1 0 0,-2 0 0,2-12 0,19-28 0,-15 31 0,6-5 0,-8 9 0,-8-12 0,6 16 0,-5-17 0,4 15 0,1 1 0,-1-1 0,0 0 0,1 1 0,-1-1 0,0 1 0,0-1 0,-1 1 0,1 0 0,0 0 0,-1-1 0,-3-3 0,5 6 0,0 0 0,0 0 0,0 0 0,-1 0 0,1 0 0,0 0 0,0 0 0,0 0 0,0 0 0,-1 0 0,1-1 0,0 1 0,0 0 0,0 0 0,-1 0 0,1 0 0,0 0 0,0 0 0,0 1 0,0-1 0,-1 0 0,1 0 0,0 0 0,0 0 0,0 0 0,0 0 0,-1 0 0,1 0 0,0 0 0,0 0 0,0 0 0,0 1 0,0-1 0,-1 0 0,1 0 0,0 0 0,0 0 0,0 0 0,0 1 0,0-1 0,0 0 0,0 0 0,-5 13 0,3 12 0,2 12 7,0-25-281,0-1-1,0 1 1,-1-1-1,-3 12 1,0-8-6552</inkml:trace>
+</inkml:ink>
+</file>
+
 <file path=word/theme/theme1.xml><?xml version="1.0" encoding="utf-8"?>
 <a:theme xmlns:a="http://schemas.openxmlformats.org/drawingml/2006/main" name="Office Theme">
   <a:themeElements>

</xml_diff>

<commit_message>
Adding files sql query
</commit_message>
<xml_diff>
--- a/day2/Mapping.docx
+++ b/day2/Mapping.docx
@@ -534,11 +534,9 @@
       </w:r>
     </w:p>
     <w:p>
-      <w:proofErr w:type="spellStart"/>
       <w:r>
-        <w:t>ependent</w:t>
+        <w:t>dependent</w:t>
       </w:r>
-      <w:proofErr w:type="spellEnd"/>
       <w:r>
         <w:t xml:space="preserve"> Table:</w:t>
       </w:r>
@@ -926,75 +924,6 @@
                 <w:noProof/>
               </w:rPr>
             </w:pPr>
-            <w:r>
-              <w:rPr>
-                <w:noProof/>
-              </w:rPr>
-              <mc:AlternateContent>
-                <mc:Choice Requires="wps">
-                  <w:drawing>
-                    <wp:anchor distT="0" distB="0" distL="114300" distR="114300" simplePos="0" relativeHeight="251691008" behindDoc="0" locked="0" layoutInCell="1" allowOverlap="1" wp14:anchorId="0828B274" wp14:editId="24701B66">
-                      <wp:simplePos x="0" y="0"/>
-                      <wp:positionH relativeFrom="column">
-                        <wp:posOffset>-34925</wp:posOffset>
-                      </wp:positionH>
-                      <wp:positionV relativeFrom="paragraph">
-                        <wp:posOffset>198755</wp:posOffset>
-                      </wp:positionV>
-                      <wp:extent cx="609600" cy="7620"/>
-                      <wp:effectExtent l="0" t="0" r="19050" b="30480"/>
-                      <wp:wrapNone/>
-                      <wp:docPr id="1979170517" name="Straight Connector 1"/>
-                      <wp:cNvGraphicFramePr/>
-                      <a:graphic xmlns:a="http://schemas.openxmlformats.org/drawingml/2006/main">
-                        <a:graphicData uri="http://schemas.microsoft.com/office/word/2010/wordprocessingShape">
-                          <wps:wsp>
-                            <wps:cNvCnPr/>
-                            <wps:spPr>
-                              <a:xfrm flipV="1">
-                                <a:off x="0" y="0"/>
-                                <a:ext cx="609600" cy="7620"/>
-                              </a:xfrm>
-                              <a:prstGeom prst="line">
-                                <a:avLst/>
-                              </a:prstGeom>
-                            </wps:spPr>
-                            <wps:style>
-                              <a:lnRef idx="1">
-                                <a:schemeClr val="dk1"/>
-                              </a:lnRef>
-                              <a:fillRef idx="0">
-                                <a:schemeClr val="dk1"/>
-                              </a:fillRef>
-                              <a:effectRef idx="0">
-                                <a:schemeClr val="dk1"/>
-                              </a:effectRef>
-                              <a:fontRef idx="minor">
-                                <a:schemeClr val="tx1"/>
-                              </a:fontRef>
-                            </wps:style>
-                            <wps:bodyPr/>
-                          </wps:wsp>
-                        </a:graphicData>
-                      </a:graphic>
-                      <wp14:sizeRelH relativeFrom="margin">
-                        <wp14:pctWidth>0</wp14:pctWidth>
-                      </wp14:sizeRelH>
-                      <wp14:sizeRelV relativeFrom="margin">
-                        <wp14:pctHeight>0</wp14:pctHeight>
-                      </wp14:sizeRelV>
-                    </wp:anchor>
-                  </w:drawing>
-                </mc:Choice>
-                <mc:Fallback>
-                  <w:pict>
-                    <v:line w14:anchorId="5FBC505A" id="Straight Connector 1" o:spid="_x0000_s1026" style="position:absolute;flip:y;z-index:251691008;visibility:visible;mso-wrap-style:square;mso-width-percent:0;mso-height-percent:0;mso-wrap-distance-left:9pt;mso-wrap-distance-top:0;mso-wrap-distance-right:9pt;mso-wrap-distance-bottom:0;mso-position-horizontal:absolute;mso-position-horizontal-relative:text;mso-position-vertical:absolute;mso-position-vertical-relative:text;mso-width-percent:0;mso-height-percent:0;mso-width-relative:margin;mso-height-relative:margin" from="-2.75pt,15.65pt" to="45.25pt,16.25pt" o:gfxdata="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" strokecolor="black [3200]" strokeweight="1pt">
-                      <v:stroke joinstyle="miter"/>
-                    </v:line>
-                  </w:pict>
-                </mc:Fallback>
-              </mc:AlternateContent>
-            </w:r>
             <w:r>
               <w:rPr>
                 <w:noProof/>
@@ -1626,6 +1555,11 @@
           <w:p>
             <w:r>
               <w:t>Location</w:t>
+            </w:r>
+          </w:p>
+          <w:p>
+            <w:r>
+              <w:t>________</w:t>
             </w:r>
           </w:p>
         </w:tc>

</xml_diff>